<commit_message>
Updated architecture diagram and approach
</commit_message>
<xml_diff>
--- a/Challenge-1/Set-Up-Approach.docx
+++ b/Challenge-1/Set-Up-Approach.docx
@@ -32,7 +32,7 @@
         <w:pStyle w:val="Heading1"/>
       </w:pPr>
       <w:r>
-        <w:t>Introduction</w:t>
+        <w:t>Approach</w:t>
       </w:r>
     </w:p>
     <w:p>
@@ -68,6 +68,10 @@
     <w:p>
       <w:pPr>
         <w:pStyle w:val="western"/>
+        <w:numPr>
+          <w:ilvl w:val="0"/>
+          <w:numId w:val="5"/>
+        </w:numPr>
         <w:spacing w:after="0"/>
         <w:rPr>
           <w:rStyle w:val="hgkelc"/>
@@ -86,6 +90,10 @@
     <w:p>
       <w:pPr>
         <w:pStyle w:val="western"/>
+        <w:numPr>
+          <w:ilvl w:val="0"/>
+          <w:numId w:val="5"/>
+        </w:numPr>
         <w:spacing w:after="0"/>
         <w:rPr>
           <w:rStyle w:val="hgkelc"/>
@@ -110,6 +118,64 @@
           <w:rStyle w:val="hgkelc"/>
         </w:rPr>
         <w:t xml:space="preserve"> once application is used by multiple location user then same application can be hosted on different regions of Google Cloud Platform.</w:t>
+      </w:r>
+    </w:p>
+    <w:p>
+      <w:pPr>
+        <w:pStyle w:val="western"/>
+        <w:numPr>
+          <w:ilvl w:val="0"/>
+          <w:numId w:val="5"/>
+        </w:numPr>
+        <w:spacing w:after="0"/>
+        <w:rPr>
+          <w:rStyle w:val="hgkelc"/>
+        </w:rPr>
+      </w:pPr>
+      <w:proofErr w:type="spellStart"/>
+      <w:r>
+        <w:rPr>
+          <w:rStyle w:val="hgkelc"/>
+        </w:rPr>
+        <w:t>DevOps</w:t>
+      </w:r>
+      <w:proofErr w:type="spellEnd"/>
+      <w:r>
+        <w:rPr>
+          <w:rStyle w:val="hgkelc"/>
+        </w:rPr>
+        <w:t xml:space="preserve"> pipeline should setup for infrastructure creation and deployment </w:t>
+      </w:r>
+      <w:r>
+        <w:rPr>
+          <w:rStyle w:val="hgkelc"/>
+        </w:rPr>
+        <w:t>of applications</w:t>
+      </w:r>
+      <w:r>
+        <w:rPr>
+          <w:rStyle w:val="hgkelc"/>
+        </w:rPr>
+        <w:t xml:space="preserve"> to cloud</w:t>
+      </w:r>
+    </w:p>
+    <w:p>
+      <w:pPr>
+        <w:pStyle w:val="western"/>
+        <w:numPr>
+          <w:ilvl w:val="0"/>
+          <w:numId w:val="5"/>
+        </w:numPr>
+        <w:spacing w:after="0"/>
+        <w:rPr>
+          <w:rStyle w:val="hgkelc"/>
+        </w:rPr>
+      </w:pPr>
+      <w:r>
+        <w:rPr>
+          <w:rStyle w:val="hgkelc"/>
+        </w:rPr>
+        <w:t>Lift and Shift strategy can be applied  directly to migrate these applications ( with few customizations)</w:t>
       </w:r>
     </w:p>
     <w:p>
@@ -283,57 +349,10 @@
     </w:p>
     <w:p>
       <w:pPr>
-        <w:pStyle w:val="western"/>
-        <w:spacing w:after="0"/>
-      </w:pPr>
-    </w:p>
-    <w:p>
-      <w:pPr>
-        <w:pStyle w:val="western"/>
-        <w:spacing w:after="0"/>
-      </w:pPr>
-    </w:p>
-    <w:p>
-      <w:pPr>
-        <w:pStyle w:val="western"/>
-        <w:spacing w:after="0"/>
-      </w:pPr>
-    </w:p>
-    <w:p>
-      <w:pPr>
-        <w:pStyle w:val="western"/>
-        <w:spacing w:after="0"/>
-      </w:pPr>
-    </w:p>
-    <w:p>
-      <w:pPr>
-        <w:pStyle w:val="western"/>
-        <w:spacing w:after="0"/>
-      </w:pPr>
-    </w:p>
-    <w:p>
-      <w:pPr>
-        <w:pStyle w:val="western"/>
-        <w:spacing w:after="0"/>
-      </w:pPr>
-    </w:p>
-    <w:p>
-      <w:pPr>
-        <w:pStyle w:val="western"/>
-        <w:spacing w:after="0"/>
-      </w:pPr>
-    </w:p>
-    <w:p>
-      <w:pPr>
-        <w:pStyle w:val="western"/>
-        <w:spacing w:after="0"/>
-      </w:pPr>
-    </w:p>
-    <w:p>
-      <w:pPr>
         <w:pStyle w:val="Heading1"/>
       </w:pPr>
       <w:r>
+        <w:lastRenderedPageBreak/>
         <w:t>Setup-Diagram</w:t>
       </w:r>
     </w:p>
@@ -14960,7 +14979,6 @@
           <w:b/>
           <w:bCs/>
         </w:rPr>
-        <w:lastRenderedPageBreak/>
         <w:t>R.R</w:t>
       </w:r>
       <w:r>
@@ -14976,14 +14994,19 @@
     <w:p/>
     <w:p/>
     <w:p/>
-    <w:p/>
-    <w:p/>
     <w:p>
       <w:pPr>
         <w:pStyle w:val="Heading1"/>
       </w:pPr>
       <w:r>
+        <w:lastRenderedPageBreak/>
+        <w:t xml:space="preserve">GCP </w:t>
+      </w:r>
+      <w:r>
         <w:t>Resources Used</w:t>
+      </w:r>
+      <w:r>
+        <w:t xml:space="preserve"> and details </w:t>
       </w:r>
     </w:p>
     <w:p/>
@@ -14992,11 +15015,22 @@
       <w:r>
         <w:rPr>
           <w:rFonts w:ascii="Times New Roman" w:eastAsia="Times New Roman" w:hAnsi="Times New Roman" w:cs="Times New Roman"/>
+          <w:b/>
+          <w:bCs/>
           <w:sz w:val="24"/>
           <w:szCs w:val="24"/>
           <w:lang w:eastAsia="en-GB" w:bidi="or-IN"/>
         </w:rPr>
-        <w:t xml:space="preserve">VPC </w:t>
+        <w:t>VPC</w:t>
+      </w:r>
+      <w:r>
+        <w:rPr>
+          <w:rFonts w:ascii="Times New Roman" w:eastAsia="Times New Roman" w:hAnsi="Times New Roman" w:cs="Times New Roman"/>
+          <w:sz w:val="24"/>
+          <w:szCs w:val="24"/>
+          <w:lang w:eastAsia="en-GB" w:bidi="or-IN"/>
+        </w:rPr>
+        <w:t xml:space="preserve"> </w:t>
       </w:r>
       <w:r>
         <w:t>:</w:t>
@@ -15011,11 +15045,22 @@
     </w:p>
     <w:p>
       <w:r>
+        <w:rPr>
+          <w:b/>
+          <w:bCs/>
+        </w:rPr>
         <w:t xml:space="preserve">Http Load </w:t>
       </w:r>
       <w:proofErr w:type="gramStart"/>
       <w:r>
-        <w:t>Balancer :</w:t>
+        <w:rPr>
+          <w:b/>
+          <w:bCs/>
+        </w:rPr>
+        <w:t>Balancer</w:t>
+      </w:r>
+      <w:r>
+        <w:t xml:space="preserve"> :</w:t>
       </w:r>
       <w:proofErr w:type="gramEnd"/>
       <w:r>
@@ -15027,11 +15072,22 @@
     </w:p>
     <w:p>
       <w:r>
+        <w:rPr>
+          <w:b/>
+          <w:bCs/>
+        </w:rPr>
         <w:t xml:space="preserve">Load </w:t>
       </w:r>
       <w:proofErr w:type="gramStart"/>
       <w:r>
-        <w:t>Balancer :</w:t>
+        <w:rPr>
+          <w:b/>
+          <w:bCs/>
+        </w:rPr>
+        <w:t>Balancer</w:t>
+      </w:r>
+      <w:r>
+        <w:t xml:space="preserve"> :</w:t>
       </w:r>
       <w:proofErr w:type="gramEnd"/>
       <w:r>
@@ -15059,10 +15115,18 @@
     </w:p>
     <w:p>
       <w:r>
+        <w:rPr>
+          <w:b/>
+          <w:bCs/>
+        </w:rPr>
         <w:t xml:space="preserve">Compute </w:t>
       </w:r>
       <w:proofErr w:type="gramStart"/>
       <w:r>
+        <w:rPr>
+          <w:b/>
+          <w:bCs/>
+        </w:rPr>
         <w:t>Engine</w:t>
       </w:r>
       <w:r>
@@ -15089,11 +15153,22 @@
     </w:p>
     <w:p>
       <w:r>
+        <w:rPr>
+          <w:b/>
+          <w:bCs/>
+        </w:rPr>
         <w:t xml:space="preserve">Firewall </w:t>
       </w:r>
       <w:proofErr w:type="gramStart"/>
       <w:r>
-        <w:t>rules :</w:t>
+        <w:rPr>
+          <w:b/>
+          <w:bCs/>
+        </w:rPr>
+        <w:t>rules</w:t>
+      </w:r>
+      <w:r>
+        <w:t xml:space="preserve"> :</w:t>
       </w:r>
       <w:proofErr w:type="gramEnd"/>
       <w:r>
@@ -15108,11 +15183,22 @@
     </w:p>
     <w:p>
       <w:r>
+        <w:rPr>
+          <w:b/>
+          <w:bCs/>
+        </w:rPr>
         <w:t xml:space="preserve">Master </w:t>
       </w:r>
       <w:proofErr w:type="gramStart"/>
       <w:r>
-        <w:t>DB :</w:t>
+        <w:rPr>
+          <w:b/>
+          <w:bCs/>
+        </w:rPr>
+        <w:t>DB</w:t>
+      </w:r>
+      <w:r>
+        <w:t xml:space="preserve"> :</w:t>
       </w:r>
       <w:proofErr w:type="gramEnd"/>
       <w:r>
@@ -15143,6 +15229,42 @@
       </w:r>
       <w:r>
         <w:t xml:space="preserve"> layer to improve read functionality from database</w:t>
+      </w:r>
+    </w:p>
+    <w:p>
+      <w:pPr>
+        <w:rPr>
+          <w:b/>
+          <w:bCs/>
+        </w:rPr>
+      </w:pPr>
+      <w:r>
+        <w:rPr>
+          <w:b/>
+          <w:bCs/>
+        </w:rPr>
+        <w:t xml:space="preserve">Operations: </w:t>
+      </w:r>
+      <w:r>
+        <w:t xml:space="preserve">GCP provided service can be used </w:t>
+      </w:r>
+      <w:proofErr w:type="gramStart"/>
+      <w:r>
+        <w:t>for</w:t>
+      </w:r>
+      <w:r>
+        <w:rPr>
+          <w:b/>
+          <w:bCs/>
+        </w:rPr>
+        <w:t xml:space="preserve">  </w:t>
+      </w:r>
+      <w:r>
+        <w:t>log</w:t>
+      </w:r>
+      <w:proofErr w:type="gramEnd"/>
+      <w:r>
+        <w:t xml:space="preserve"> and infrastructure monitoring</w:t>
       </w:r>
     </w:p>
     <w:p>
@@ -15256,6 +15378,232 @@
     </w:lvl>
   </w:abstractNum>
   <w:abstractNum w:abstractNumId="1">
+    <w:nsid w:val="1E8634B8"/>
+    <w:multiLevelType w:val="hybridMultilevel"/>
+    <w:tmpl w:val="5BFEADCC"/>
+    <w:lvl w:ilvl="0" w:tplc="0809000B">
+      <w:start w:val="1"/>
+      <w:numFmt w:val="bullet"/>
+      <w:lvlText w:val=""/>
+      <w:lvlJc w:val="left"/>
+      <w:pPr>
+        <w:ind w:left="720" w:hanging="360"/>
+      </w:pPr>
+      <w:rPr>
+        <w:rFonts w:ascii="Wingdings" w:hAnsi="Wingdings" w:hint="default"/>
+      </w:rPr>
+    </w:lvl>
+    <w:lvl w:ilvl="1" w:tplc="08090003" w:tentative="1">
+      <w:start w:val="1"/>
+      <w:numFmt w:val="bullet"/>
+      <w:lvlText w:val="o"/>
+      <w:lvlJc w:val="left"/>
+      <w:pPr>
+        <w:ind w:left="1440" w:hanging="360"/>
+      </w:pPr>
+      <w:rPr>
+        <w:rFonts w:ascii="Courier New" w:hAnsi="Courier New" w:cs="Courier New" w:hint="default"/>
+      </w:rPr>
+    </w:lvl>
+    <w:lvl w:ilvl="2" w:tplc="08090005" w:tentative="1">
+      <w:start w:val="1"/>
+      <w:numFmt w:val="bullet"/>
+      <w:lvlText w:val=""/>
+      <w:lvlJc w:val="left"/>
+      <w:pPr>
+        <w:ind w:left="2160" w:hanging="360"/>
+      </w:pPr>
+      <w:rPr>
+        <w:rFonts w:ascii="Wingdings" w:hAnsi="Wingdings" w:hint="default"/>
+      </w:rPr>
+    </w:lvl>
+    <w:lvl w:ilvl="3" w:tplc="08090001" w:tentative="1">
+      <w:start w:val="1"/>
+      <w:numFmt w:val="bullet"/>
+      <w:lvlText w:val=""/>
+      <w:lvlJc w:val="left"/>
+      <w:pPr>
+        <w:ind w:left="2880" w:hanging="360"/>
+      </w:pPr>
+      <w:rPr>
+        <w:rFonts w:ascii="Symbol" w:hAnsi="Symbol" w:hint="default"/>
+      </w:rPr>
+    </w:lvl>
+    <w:lvl w:ilvl="4" w:tplc="08090003" w:tentative="1">
+      <w:start w:val="1"/>
+      <w:numFmt w:val="bullet"/>
+      <w:lvlText w:val="o"/>
+      <w:lvlJc w:val="left"/>
+      <w:pPr>
+        <w:ind w:left="3600" w:hanging="360"/>
+      </w:pPr>
+      <w:rPr>
+        <w:rFonts w:ascii="Courier New" w:hAnsi="Courier New" w:cs="Courier New" w:hint="default"/>
+      </w:rPr>
+    </w:lvl>
+    <w:lvl w:ilvl="5" w:tplc="08090005" w:tentative="1">
+      <w:start w:val="1"/>
+      <w:numFmt w:val="bullet"/>
+      <w:lvlText w:val=""/>
+      <w:lvlJc w:val="left"/>
+      <w:pPr>
+        <w:ind w:left="4320" w:hanging="360"/>
+      </w:pPr>
+      <w:rPr>
+        <w:rFonts w:ascii="Wingdings" w:hAnsi="Wingdings" w:hint="default"/>
+      </w:rPr>
+    </w:lvl>
+    <w:lvl w:ilvl="6" w:tplc="08090001" w:tentative="1">
+      <w:start w:val="1"/>
+      <w:numFmt w:val="bullet"/>
+      <w:lvlText w:val=""/>
+      <w:lvlJc w:val="left"/>
+      <w:pPr>
+        <w:ind w:left="5040" w:hanging="360"/>
+      </w:pPr>
+      <w:rPr>
+        <w:rFonts w:ascii="Symbol" w:hAnsi="Symbol" w:hint="default"/>
+      </w:rPr>
+    </w:lvl>
+    <w:lvl w:ilvl="7" w:tplc="08090003" w:tentative="1">
+      <w:start w:val="1"/>
+      <w:numFmt w:val="bullet"/>
+      <w:lvlText w:val="o"/>
+      <w:lvlJc w:val="left"/>
+      <w:pPr>
+        <w:ind w:left="5760" w:hanging="360"/>
+      </w:pPr>
+      <w:rPr>
+        <w:rFonts w:ascii="Courier New" w:hAnsi="Courier New" w:cs="Courier New" w:hint="default"/>
+      </w:rPr>
+    </w:lvl>
+    <w:lvl w:ilvl="8" w:tplc="08090005" w:tentative="1">
+      <w:start w:val="1"/>
+      <w:numFmt w:val="bullet"/>
+      <w:lvlText w:val=""/>
+      <w:lvlJc w:val="left"/>
+      <w:pPr>
+        <w:ind w:left="6480" w:hanging="360"/>
+      </w:pPr>
+      <w:rPr>
+        <w:rFonts w:ascii="Wingdings" w:hAnsi="Wingdings" w:hint="default"/>
+      </w:rPr>
+    </w:lvl>
+  </w:abstractNum>
+  <w:abstractNum w:abstractNumId="2">
+    <w:nsid w:val="32122B14"/>
+    <w:multiLevelType w:val="hybridMultilevel"/>
+    <w:tmpl w:val="BCF21A2A"/>
+    <w:lvl w:ilvl="0" w:tplc="08090001">
+      <w:start w:val="1"/>
+      <w:numFmt w:val="bullet"/>
+      <w:lvlText w:val=""/>
+      <w:lvlJc w:val="left"/>
+      <w:pPr>
+        <w:ind w:left="720" w:hanging="360"/>
+      </w:pPr>
+      <w:rPr>
+        <w:rFonts w:ascii="Symbol" w:hAnsi="Symbol" w:hint="default"/>
+      </w:rPr>
+    </w:lvl>
+    <w:lvl w:ilvl="1" w:tplc="08090003" w:tentative="1">
+      <w:start w:val="1"/>
+      <w:numFmt w:val="bullet"/>
+      <w:lvlText w:val="o"/>
+      <w:lvlJc w:val="left"/>
+      <w:pPr>
+        <w:ind w:left="1440" w:hanging="360"/>
+      </w:pPr>
+      <w:rPr>
+        <w:rFonts w:ascii="Courier New" w:hAnsi="Courier New" w:cs="Courier New" w:hint="default"/>
+      </w:rPr>
+    </w:lvl>
+    <w:lvl w:ilvl="2" w:tplc="08090005" w:tentative="1">
+      <w:start w:val="1"/>
+      <w:numFmt w:val="bullet"/>
+      <w:lvlText w:val=""/>
+      <w:lvlJc w:val="left"/>
+      <w:pPr>
+        <w:ind w:left="2160" w:hanging="360"/>
+      </w:pPr>
+      <w:rPr>
+        <w:rFonts w:ascii="Wingdings" w:hAnsi="Wingdings" w:hint="default"/>
+      </w:rPr>
+    </w:lvl>
+    <w:lvl w:ilvl="3" w:tplc="08090001" w:tentative="1">
+      <w:start w:val="1"/>
+      <w:numFmt w:val="bullet"/>
+      <w:lvlText w:val=""/>
+      <w:lvlJc w:val="left"/>
+      <w:pPr>
+        <w:ind w:left="2880" w:hanging="360"/>
+      </w:pPr>
+      <w:rPr>
+        <w:rFonts w:ascii="Symbol" w:hAnsi="Symbol" w:hint="default"/>
+      </w:rPr>
+    </w:lvl>
+    <w:lvl w:ilvl="4" w:tplc="08090003" w:tentative="1">
+      <w:start w:val="1"/>
+      <w:numFmt w:val="bullet"/>
+      <w:lvlText w:val="o"/>
+      <w:lvlJc w:val="left"/>
+      <w:pPr>
+        <w:ind w:left="3600" w:hanging="360"/>
+      </w:pPr>
+      <w:rPr>
+        <w:rFonts w:ascii="Courier New" w:hAnsi="Courier New" w:cs="Courier New" w:hint="default"/>
+      </w:rPr>
+    </w:lvl>
+    <w:lvl w:ilvl="5" w:tplc="08090005" w:tentative="1">
+      <w:start w:val="1"/>
+      <w:numFmt w:val="bullet"/>
+      <w:lvlText w:val=""/>
+      <w:lvlJc w:val="left"/>
+      <w:pPr>
+        <w:ind w:left="4320" w:hanging="360"/>
+      </w:pPr>
+      <w:rPr>
+        <w:rFonts w:ascii="Wingdings" w:hAnsi="Wingdings" w:hint="default"/>
+      </w:rPr>
+    </w:lvl>
+    <w:lvl w:ilvl="6" w:tplc="08090001" w:tentative="1">
+      <w:start w:val="1"/>
+      <w:numFmt w:val="bullet"/>
+      <w:lvlText w:val=""/>
+      <w:lvlJc w:val="left"/>
+      <w:pPr>
+        <w:ind w:left="5040" w:hanging="360"/>
+      </w:pPr>
+      <w:rPr>
+        <w:rFonts w:ascii="Symbol" w:hAnsi="Symbol" w:hint="default"/>
+      </w:rPr>
+    </w:lvl>
+    <w:lvl w:ilvl="7" w:tplc="08090003" w:tentative="1">
+      <w:start w:val="1"/>
+      <w:numFmt w:val="bullet"/>
+      <w:lvlText w:val="o"/>
+      <w:lvlJc w:val="left"/>
+      <w:pPr>
+        <w:ind w:left="5760" w:hanging="360"/>
+      </w:pPr>
+      <w:rPr>
+        <w:rFonts w:ascii="Courier New" w:hAnsi="Courier New" w:cs="Courier New" w:hint="default"/>
+      </w:rPr>
+    </w:lvl>
+    <w:lvl w:ilvl="8" w:tplc="08090005" w:tentative="1">
+      <w:start w:val="1"/>
+      <w:numFmt w:val="bullet"/>
+      <w:lvlText w:val=""/>
+      <w:lvlJc w:val="left"/>
+      <w:pPr>
+        <w:ind w:left="6480" w:hanging="360"/>
+      </w:pPr>
+      <w:rPr>
+        <w:rFonts w:ascii="Wingdings" w:hAnsi="Wingdings" w:hint="default"/>
+      </w:rPr>
+    </w:lvl>
+  </w:abstractNum>
+  <w:abstractNum w:abstractNumId="3">
     <w:nsid w:val="3D8F4D2A"/>
     <w:multiLevelType w:val="hybridMultilevel"/>
     <w:tmpl w:val="141A9892"/>
@@ -15344,7 +15692,7 @@
       </w:pPr>
     </w:lvl>
   </w:abstractNum>
-  <w:abstractNum w:abstractNumId="2">
+  <w:abstractNum w:abstractNumId="4">
     <w:nsid w:val="4BCD3568"/>
     <w:multiLevelType w:val="hybridMultilevel"/>
     <w:tmpl w:val="1798796A"/>
@@ -15461,9 +15809,15 @@
     <w:abstractNumId w:val="0"/>
   </w:num>
   <w:num w:numId="2">
+    <w:abstractNumId w:val="4"/>
+  </w:num>
+  <w:num w:numId="3">
+    <w:abstractNumId w:val="3"/>
+  </w:num>
+  <w:num w:numId="4">
     <w:abstractNumId w:val="2"/>
   </w:num>
-  <w:num w:numId="3">
+  <w:num w:numId="5">
     <w:abstractNumId w:val="1"/>
   </w:num>
 </w:numbering>
@@ -16040,7 +16394,7 @@
   <a:extraClrSchemeLst/>
   <a:extLst>
     <a:ext uri="{05A4C25C-085E-4340-85A3-A5531E510DB2}">
-      <thm15:themeFamily xmlns="" xmlns:thm15="http://schemas.microsoft.com/office/thememl/2012/main" name="Office Theme" id="{62F939B6-93AF-4DB8-9C6B-D6C7DFDC589F}" vid="{4A3C46E8-61CC-4603-A589-7422A47A8E4A}"/>
+      <thm15:themeFamily xmlns:thm15="http://schemas.microsoft.com/office/thememl/2012/main" xmlns="" name="Office Theme" id="{62F939B6-93AF-4DB8-9C6B-D6C7DFDC589F}" vid="{4A3C46E8-61CC-4603-A589-7422A47A8E4A}"/>
     </a:ext>
   </a:extLst>
 </a:theme>

</xml_diff>

<commit_message>
Updated README.md and approach details
</commit_message>
<xml_diff>
--- a/Challenge-1/Set-Up-Approach.docx
+++ b/Challenge-1/Set-Up-Approach.docx
@@ -15153,6 +15153,11 @@
     </w:p>
     <w:p>
       <w:r>
+        <w:t>Managed instance group functionality is to be used for creation of cluster of compute engines on both web-subnet and app-subnet</w:t>
+      </w:r>
+    </w:p>
+    <w:p>
+      <w:r>
         <w:rPr>
           <w:b/>
           <w:bCs/>
@@ -15229,6 +15234,54 @@
       </w:r>
       <w:r>
         <w:t xml:space="preserve"> layer to improve read functionality from database</w:t>
+      </w:r>
+      <w:r>
+        <w:t>.</w:t>
+      </w:r>
+    </w:p>
+    <w:p>
+      <w:r>
+        <w:t xml:space="preserve">Google Cloud’s existing encryption is used to data present on cloud </w:t>
+      </w:r>
+      <w:proofErr w:type="spellStart"/>
+      <w:r>
+        <w:t>sql</w:t>
+      </w:r>
+      <w:proofErr w:type="spellEnd"/>
+      <w:r>
+        <w:t>.</w:t>
+      </w:r>
+    </w:p>
+    <w:p>
+      <w:r>
+        <w:rPr>
+          <w:b/>
+          <w:bCs/>
+        </w:rPr>
+        <w:t xml:space="preserve">Cloud </w:t>
+      </w:r>
+      <w:proofErr w:type="gramStart"/>
+      <w:r>
+        <w:rPr>
+          <w:b/>
+          <w:bCs/>
+        </w:rPr>
+        <w:t>Storage</w:t>
+      </w:r>
+      <w:r>
+        <w:t xml:space="preserve"> :</w:t>
+      </w:r>
+      <w:proofErr w:type="gramEnd"/>
+      <w:r>
+        <w:t xml:space="preserve">  This service helps to store hosted application data ( static web page , logs and </w:t>
+      </w:r>
+      <w:proofErr w:type="spellStart"/>
+      <w:r>
+        <w:t>terraform’s</w:t>
+      </w:r>
+      <w:proofErr w:type="spellEnd"/>
+      <w:r>
+        <w:t xml:space="preserve"> state file)</w:t>
       </w:r>
     </w:p>
     <w:p>
@@ -16394,7 +16447,7 @@
   <a:extraClrSchemeLst/>
   <a:extLst>
     <a:ext uri="{05A4C25C-085E-4340-85A3-A5531E510DB2}">
-      <thm15:themeFamily xmlns:thm15="http://schemas.microsoft.com/office/thememl/2012/main" xmlns="" name="Office Theme" id="{62F939B6-93AF-4DB8-9C6B-D6C7DFDC589F}" vid="{4A3C46E8-61CC-4603-A589-7422A47A8E4A}"/>
+      <thm15:themeFamily xmlns="" xmlns:thm15="http://schemas.microsoft.com/office/thememl/2012/main" name="Office Theme" id="{62F939B6-93AF-4DB8-9C6B-D6C7DFDC589F}" vid="{4A3C46E8-61CC-4603-A589-7422A47A8E4A}"/>
     </a:ext>
   </a:extLst>
 </a:theme>

</xml_diff>